<commit_message>
docs: Requisitos individuales marcados
</commit_message>
<xml_diff>
--- a/reports/Student #1/01 - Requirements - Student #1 (3).docx
+++ b/reports/Student #1/01 - Requirements - Student #1 (3).docx
@@ -2848,7 +2848,13 @@
         </w:sdtPr>
         <w:sdtContent>
           <w:r>
-            <w:t xml:space="preserve">    </w:t>
+            <w:t xml:space="preserve"> </w:t>
+          </w:r>
+          <w:r>
+            <w:t>X</w:t>
+          </w:r>
+          <w:r>
+            <w:t xml:space="preserve"> </w:t>
           </w:r>
         </w:sdtContent>
       </w:sdt>
@@ -2993,7 +2999,13 @@
         </w:sdtPr>
         <w:sdtContent>
           <w:r>
-            <w:t xml:space="preserve">    </w:t>
+            <w:t xml:space="preserve"> </w:t>
+          </w:r>
+          <w:r>
+            <w:t>X</w:t>
+          </w:r>
+          <w:r>
+            <w:t xml:space="preserve"> </w:t>
           </w:r>
         </w:sdtContent>
       </w:sdt>
@@ -3122,7 +3134,13 @@
         </w:sdtPr>
         <w:sdtContent>
           <w:r>
-            <w:t xml:space="preserve">    </w:t>
+            <w:t xml:space="preserve"> </w:t>
+          </w:r>
+          <w:r>
+            <w:t>X</w:t>
+          </w:r>
+          <w:r>
+            <w:t xml:space="preserve">  </w:t>
           </w:r>
         </w:sdtContent>
       </w:sdt>
@@ -10241,6 +10259,7 @@
     <w:rsid w:val="001832F0"/>
     <w:rsid w:val="001942D6"/>
     <w:rsid w:val="002707DD"/>
+    <w:rsid w:val="00314DBE"/>
     <w:rsid w:val="00374B2C"/>
     <w:rsid w:val="003803AE"/>
     <w:rsid w:val="003D684A"/>
@@ -10248,6 +10267,7 @@
     <w:rsid w:val="003E4CEE"/>
     <w:rsid w:val="004250DD"/>
     <w:rsid w:val="00474B2D"/>
+    <w:rsid w:val="004A0D0E"/>
     <w:rsid w:val="004B3499"/>
     <w:rsid w:val="00501877"/>
     <w:rsid w:val="00562343"/>

</xml_diff>